<commit_message>
Added answer to Q3 in smartcab
</commit_message>
<xml_diff>
--- a/smartcab/Smart Cab.docx
+++ b/smartcab/Smart Cab.docx
@@ -42,13 +42,40 @@
         <w:rPr>
           <w:rStyle w:val="Emphasis"/>
         </w:rPr>
-        <w:t xml:space="preserve">Q1: </w:t>
+        <w:t>Q1: In your report, mention what you see in the agent’s behavior. Does it eventually make it to the target location?</w:t>
+      </w:r>
+    </w:p>
+    <w:p>
+      <w:pPr>
+        <w:jc w:val="both"/>
+      </w:pPr>
+    </w:p>
+    <w:p>
+      <w:pPr>
+        <w:jc w:val="both"/>
+        <w:rPr>
+          <w:b/>
+        </w:rPr>
+      </w:pPr>
+      <w:r>
+        <w:rPr>
+          <w:b/>
+        </w:rPr>
+        <w:t>Identify and update state</w:t>
+      </w:r>
+    </w:p>
+    <w:p>
+      <w:pPr>
+        <w:jc w:val="both"/>
+      </w:pPr>
+      <w:r>
+        <w:t xml:space="preserve">Q2: </w:t>
       </w:r>
       <w:r>
         <w:rPr>
           <w:rStyle w:val="Emphasis"/>
         </w:rPr>
-        <w:t>In your report, mention what you see in the agent’s behavior. Does it eventually make it to the target location?</w:t>
+        <w:t>Justify why you picked these set of states, and how they model the agent and its environment.</w:t>
       </w:r>
     </w:p>
     <w:p>
@@ -67,21 +94,27 @@
         <w:rPr>
           <w:b/>
         </w:rPr>
-        <w:t>Identify and update state</w:t>
-      </w:r>
-    </w:p>
-    <w:p>
-      <w:pPr>
-        <w:jc w:val="both"/>
-      </w:pPr>
-      <w:r>
-        <w:t xml:space="preserve">Q2: </w:t>
+        <w:t>Implementing Q-Learning</w:t>
+      </w:r>
+    </w:p>
+    <w:p>
+      <w:pPr>
+        <w:jc w:val="both"/>
+      </w:pPr>
+      <w:r>
+        <w:rPr>
+          <w:i/>
+        </w:rPr>
+        <w:t>Q3:</w:t>
+      </w:r>
+      <w:r>
+        <w:t xml:space="preserve"> </w:t>
       </w:r>
       <w:r>
         <w:rPr>
           <w:rStyle w:val="Emphasis"/>
         </w:rPr>
-        <w:t>Justify why you picked these set of states, and how they model the agent and its environment.</w:t>
+        <w:t>What changes do you notice in the agent’s behavior?</w:t>
       </w:r>
     </w:p>
     <w:p>
@@ -100,91 +133,40 @@
         <w:rPr>
           <w:b/>
         </w:rPr>
-        <w:t>Implementing Q-Learning</w:t>
-      </w:r>
-    </w:p>
-    <w:p>
-      <w:pPr>
-        <w:jc w:val="both"/>
-      </w:pPr>
-      <w:r>
-        <w:rPr>
-          <w:i/>
-        </w:rPr>
-        <w:t>Q3:</w:t>
-      </w:r>
-      <w:r>
-        <w:t xml:space="preserve"> </w:t>
-      </w:r>
-      <w:r>
+        <w:t>Enhance the driving agent</w:t>
+      </w:r>
+    </w:p>
+    <w:p>
+      <w:pPr>
+        <w:jc w:val="both"/>
         <w:rPr>
           <w:rStyle w:val="Emphasis"/>
         </w:rPr>
-        <w:t>What changes do you notice in the agent’s behavior?</w:t>
-      </w:r>
-    </w:p>
-    <w:p>
-      <w:pPr>
-        <w:jc w:val="both"/>
-      </w:pPr>
-    </w:p>
-    <w:p>
-      <w:pPr>
-        <w:jc w:val="both"/>
-        <w:rPr>
-          <w:b/>
-        </w:rPr>
-      </w:pPr>
-      <w:r>
-        <w:rPr>
-          <w:b/>
-        </w:rPr>
-        <w:t>Enhance the driving agent</w:t>
-      </w:r>
-    </w:p>
-    <w:p>
-      <w:pPr>
-        <w:jc w:val="both"/>
+      </w:pPr>
+      <w:r>
         <w:rPr>
           <w:rStyle w:val="Emphasis"/>
         </w:rPr>
-      </w:pPr>
-      <w:r>
+        <w:t>Q4a: Report what changes you made to your basic implementation of Q-Learning to achieve the final version of the agent. How well does it perform?</w:t>
+      </w:r>
+    </w:p>
+    <w:p>
+      <w:pPr>
+        <w:jc w:val="both"/>
         <w:rPr>
           <w:rStyle w:val="Emphasis"/>
         </w:rPr>
-        <w:t xml:space="preserve">Q4a: </w:t>
-      </w:r>
+      </w:pPr>
+    </w:p>
+    <w:p>
+      <w:pPr>
+        <w:jc w:val="both"/>
+      </w:pPr>
       <w:r>
         <w:rPr>
           <w:rStyle w:val="Emphasis"/>
         </w:rPr>
-        <w:t>Report what changes you made to your basic implementation of Q-Learning to achieve the final version of the agent. How well does it perform?</w:t>
-      </w:r>
-    </w:p>
-    <w:p>
-      <w:pPr>
-        <w:jc w:val="both"/>
-        <w:rPr>
-          <w:rStyle w:val="Emphasis"/>
-        </w:rPr>
-      </w:pPr>
-    </w:p>
-    <w:p>
-      <w:pPr>
-        <w:jc w:val="both"/>
-      </w:pPr>
-      <w:r>
-        <w:rPr>
-          <w:rStyle w:val="Emphasis"/>
-        </w:rPr>
-        <w:t xml:space="preserve">Q4b: </w:t>
-      </w:r>
-      <w:r>
-        <w:rPr>
-          <w:rStyle w:val="Emphasis"/>
-        </w:rPr>
-        <w:t>Does your agent get close to finding an optimal policy, i.e. reach the destination in the minimum possible time, and not incur any penalties?</w:t>
+        <w:t>Q4b: Does your agent get close to finding an optimal policy, i.e. reach the destination in the minimum possible time, and not incur any penalties?</w:t>
       </w:r>
     </w:p>
     <w:p>
@@ -396,13 +378,8 @@
         </w:numPr>
         <w:jc w:val="both"/>
       </w:pPr>
-      <w:proofErr w:type="spellStart"/>
-      <w:r>
-        <w:t>qlearner</w:t>
-      </w:r>
-      <w:proofErr w:type="spellEnd"/>
-      <w:r>
-        <w:t>: agent uses reinforcement learning (Q-learning) to find the ‘best’ action to take</w:t>
+      <w:r>
+        <w:t>qlearner: agent uses reinforcement learning (Q-learning) to find the ‘best’ action to take</w:t>
       </w:r>
     </w:p>
     <w:p>
@@ -471,7 +448,7 @@
             <o:lock v:ext="edit" aspectratio="t"/>
           </v:shapetype>
           <v:shape id="_x0000_i1025" type="#_x0000_t75" style="width:349.3pt;height:214.05pt">
-            <v:imagedata r:id="rId7" o:title="Path"/>
+            <v:imagedata r:id="rId9" o:title="Path"/>
           </v:shape>
         </w:pict>
       </w:r>
@@ -501,7 +478,7 @@
       <w:r>
         <w:pict>
           <v:shape id="_x0000_i1026" type="#_x0000_t75" style="width:349.3pt;height:210.15pt">
-            <v:imagedata r:id="rId8" o:title="Reward"/>
+            <v:imagedata r:id="rId10" o:title="Reward"/>
           </v:shape>
         </w:pict>
       </w:r>
@@ -660,7 +637,13 @@
         <w:jc w:val="both"/>
       </w:pPr>
       <w:r>
-        <w:t>Running several trials I observe that it normally reaches the destination in time.</w:t>
+        <w:t>Running several trials I observe that it normally reaches the destination in time</w:t>
+      </w:r>
+      <w:r>
+        <w:t xml:space="preserve"> before the deadline</w:t>
+      </w:r>
+      <w:r>
+        <w:t>.</w:t>
       </w:r>
     </w:p>
     <w:p>
@@ -719,7 +702,13 @@
         <w:t>sense</w:t>
       </w:r>
       <w:r>
-        <w:t xml:space="preserve"> the traffic light and oncoming traffic. The simplest definition of state (I can think of) is the color of the traffic light. This makes the ‘state space’ limited to 2.</w:t>
+        <w:t xml:space="preserve"> the traffic light and oncoming traffic. The simplest definition of state (I can think of) is the color of the traffic light. This makes the ‘state space’ limited to 2</w:t>
+      </w:r>
+      <w:r>
+        <w:t xml:space="preserve"> states</w:t>
+      </w:r>
+      <w:r>
+        <w:t>.</w:t>
       </w:r>
     </w:p>
     <w:p>
@@ -733,13 +722,31 @@
         <w:t>a</w:t>
       </w:r>
       <w:r>
-        <w:t xml:space="preserve"> state of </w:t>
-      </w:r>
-      <w:r>
-        <w:t xml:space="preserve">representing generically the </w:t>
-      </w:r>
-      <w:r>
-        <w:t>intersection:</w:t>
+        <w:t xml:space="preserve"> state </w:t>
+      </w:r>
+      <w:r>
+        <w:t xml:space="preserve">that </w:t>
+      </w:r>
+      <w:r>
+        <w:t>represent</w:t>
+      </w:r>
+      <w:r>
+        <w:t>s</w:t>
+      </w:r>
+      <w:r>
+        <w:t xml:space="preserve"> the </w:t>
+      </w:r>
+      <w:r>
+        <w:t>intersection</w:t>
+      </w:r>
+      <w:r>
+        <w:t xml:space="preserve">, </w:t>
+      </w:r>
+      <w:r>
+        <w:t>generically</w:t>
+      </w:r>
+      <w:r>
+        <w:t>:</w:t>
       </w:r>
     </w:p>
     <w:p>
@@ -785,7 +792,13 @@
         <w:t>-</w:t>
       </w:r>
       <w:r>
-        <w:t xml:space="preserve">dimensional: red/green x free/busy. If one wanted to use all the information available the state </w:t>
+        <w:t xml:space="preserve">dimensional: red/green x free/busy. If one wanted to use all the available </w:t>
+      </w:r>
+      <w:r>
+        <w:t xml:space="preserve">information </w:t>
+      </w:r>
+      <w:r>
+        <w:t xml:space="preserve">the state </w:t>
       </w:r>
       <w:r>
         <w:t xml:space="preserve">space </w:t>
@@ -810,13 +823,39 @@
         <w:t>,</w:t>
       </w:r>
       <w:r>
-        <w:t xml:space="preserve"> I picked the simplest description of the environment: red or green. This will help building intuition in the algorithm.</w:t>
-      </w:r>
-    </w:p>
-    <w:p>
-      <w:pPr>
-        <w:jc w:val="both"/>
-      </w:pPr>
+        <w:t xml:space="preserve"> I picked the simplest description of the environment: red or green. This will help building intuition </w:t>
+      </w:r>
+      <w:r>
+        <w:t>of</w:t>
+      </w:r>
+      <w:r>
+        <w:t xml:space="preserve"> the algorithm.</w:t>
+      </w:r>
+    </w:p>
+    <w:p>
+      <w:pPr>
+        <w:jc w:val="both"/>
+      </w:pPr>
+    </w:p>
+    <w:p>
+      <w:pPr>
+        <w:jc w:val="both"/>
+      </w:pPr>
+      <w:r>
+        <w:t>The questions asks about the ‘agent and its environment’; I not sure if I should interpret it as those</w:t>
+      </w:r>
+      <w:r>
+        <w:t xml:space="preserve"> two</w:t>
+      </w:r>
+      <w:r>
+        <w:t xml:space="preserve"> in isolation or in combination. The explanation below tries to address both int</w:t>
+      </w:r>
+      <w:r>
+        <w:t>erpretations</w:t>
+      </w:r>
+      <w:r>
+        <w:t xml:space="preserve">. </w:t>
+      </w:r>
     </w:p>
     <w:p>
       <w:pPr>
@@ -829,7 +868,19 @@
         <w:t xml:space="preserve"> himself</w:t>
       </w:r>
       <w:r>
-        <w:t xml:space="preserve">. Examples of that would be the distance to the target. Strictly speaking the latter would </w:t>
+        <w:t xml:space="preserve">. Examples of that would be the distance to the target. </w:t>
+      </w:r>
+      <w:r>
+        <w:t>Although, s</w:t>
+      </w:r>
+      <w:r>
+        <w:t>trictly speaking</w:t>
+      </w:r>
+      <w:r>
+        <w:t>,</w:t>
+      </w:r>
+      <w:r>
+        <w:t xml:space="preserve"> the latter would </w:t>
       </w:r>
       <w:r>
         <w:t xml:space="preserve">also </w:t>
@@ -858,9 +909,6 @@
       <w:r>
         <w:t xml:space="preserve"> or something.</w:t>
       </w:r>
-      <w:r>
-        <w:t xml:space="preserve"> (The questions asks about the ‘agent and its environment’; I not sure if I should interpret it as those in isolation or in combination. The above explanation tries to address both interpretations). </w:t>
-      </w:r>
     </w:p>
     <w:p>
       <w:pPr>
@@ -901,13 +949,34 @@
         <w:jc w:val="both"/>
       </w:pPr>
       <w:r>
-        <w:t>The ‘guided’ strategy in sense is a bit like cheating assuming that the planner has more global (i.e. extended) information than the agent and can therefore be more effective. The ‘Q-learning’ strategy estimates an optimal combination of state and action by trial and error. It takes actions, gets a reward and incorporates (updates) that information into an estimate of how best to proceed.</w:t>
-      </w:r>
-    </w:p>
-    <w:p>
-      <w:pPr>
-        <w:jc w:val="both"/>
-      </w:pPr>
+        <w:t xml:space="preserve">The ‘guided’ strategy in sense is a bit like cheating </w:t>
+      </w:r>
+      <w:r>
+        <w:t xml:space="preserve">because </w:t>
+      </w:r>
+      <w:r>
+        <w:t xml:space="preserve">the planner has </w:t>
+      </w:r>
+      <w:r>
+        <w:t xml:space="preserve">likely </w:t>
+      </w:r>
+      <w:r>
+        <w:t>more global (i.e. extended) information than the agent and can therefore be more effective. The ‘Q-learning’ strategy estimates an optimal combination of state and action by trial and error. It takes actions, gets a reward and incorporates (updates) that information into an estimate of how best to proceed.</w:t>
+      </w:r>
+    </w:p>
+    <w:p>
+      <w:pPr>
+        <w:jc w:val="both"/>
+      </w:pPr>
+    </w:p>
+    <w:p>
+      <w:pPr>
+        <w:jc w:val="both"/>
+      </w:pPr>
+      <w:r>
+        <w:lastRenderedPageBreak/>
+        <w:t>Figure 3</w:t>
+      </w:r>
     </w:p>
     <w:p>
       <w:pPr>
@@ -917,7 +986,6 @@
         <w:rPr>
           <w:noProof/>
         </w:rPr>
-        <w:lastRenderedPageBreak/>
         <w:drawing>
           <wp:inline distT="0" distB="0" distL="0" distR="0" wp14:anchorId="1A12D945" wp14:editId="28E95E91">
             <wp:extent cx="4871761" cy="2570205"/>
@@ -934,7 +1002,7 @@
                     <pic:cNvPicPr/>
                   </pic:nvPicPr>
                   <pic:blipFill rotWithShape="1">
-                    <a:blip r:embed="rId9"/>
+                    <a:blip r:embed="rId11"/>
                     <a:srcRect l="1457" t="19259" r="39409" b="25248"/>
                     <a:stretch/>
                   </pic:blipFill>
@@ -986,7 +1054,7 @@
                     <pic:cNvPicPr/>
                   </pic:nvPicPr>
                   <pic:blipFill rotWithShape="1">
-                    <a:blip r:embed="rId10"/>
+                    <a:blip r:embed="rId12"/>
                     <a:srcRect l="928" t="16296" r="38993" b="17407"/>
                     <a:stretch/>
                   </pic:blipFill>
@@ -1038,7 +1106,7 @@
                     <pic:cNvPicPr/>
                   </pic:nvPicPr>
                   <pic:blipFill rotWithShape="1">
-                    <a:blip r:embed="rId11"/>
+                    <a:blip r:embed="rId13"/>
                     <a:srcRect l="1041" t="17554" r="38750" b="68880"/>
                     <a:stretch/>
                   </pic:blipFill>
@@ -1093,54 +1161,271 @@
         <w:t>‘guided’ strategy.</w:t>
       </w:r>
       <w:r>
-        <w:t xml:space="preserve"> It is hard to describe the actual behavioral changes without collecting more data. It seems that in the ‘guided’ strategy the agent tries to go on more straight-line paths.</w:t>
-      </w:r>
-    </w:p>
-    <w:p>
-      <w:pPr>
-        <w:jc w:val="both"/>
-      </w:pPr>
-    </w:p>
-    <w:p>
-      <w:pPr>
-        <w:jc w:val="both"/>
-      </w:pPr>
-      <w:r>
-        <w:t>NEED TO REWRITE LOOPS AND GATHER STATS</w:t>
-      </w:r>
-    </w:p>
-    <w:p>
-      <w:pPr>
-        <w:jc w:val="both"/>
-      </w:pPr>
-    </w:p>
-    <w:p>
-      <w:pPr>
-        <w:jc w:val="both"/>
-      </w:pPr>
-    </w:p>
-    <w:p>
-      <w:pPr>
-        <w:jc w:val="both"/>
-      </w:pPr>
-      <w:r>
-        <w:t>EXTEND CODE TO INCLUDE MULTIPLE SCENARIOS</w:t>
-      </w:r>
-    </w:p>
-    <w:p>
-      <w:pPr>
-        <w:jc w:val="both"/>
-      </w:pPr>
-      <w:r>
-        <w:t>PLOT FAN OF PATHS CONDITIONAL ON STRATEGY WITH SAME STARTING AND ENDING POINT</w:t>
-      </w:r>
-    </w:p>
-    <w:p>
-      <w:pPr>
-        <w:jc w:val="both"/>
-      </w:pPr>
+        <w:t xml:space="preserve"> It is hard to describe the actual behavioral changes without collecting more data. </w:t>
+      </w:r>
+      <w:r>
+        <w:t>From visual inspection, i</w:t>
+      </w:r>
+      <w:r>
+        <w:t>t seems that in the ‘guided’ strategy the agent tries to go on more straight-line paths.</w:t>
+      </w:r>
+    </w:p>
+    <w:p>
+      <w:pPr>
+        <w:jc w:val="both"/>
+      </w:pPr>
+    </w:p>
+    <w:p>
+      <w:pPr>
+        <w:jc w:val="both"/>
+      </w:pPr>
+      <w:r>
+        <w:t>I ran 5 simulations and kept track of the paths for each strategy</w:t>
+      </w:r>
+      <w:r>
+        <w:t xml:space="preserve"> (Figure 4</w:t>
+      </w:r>
+      <w:r>
+        <w:t>, start = black circle, destination= black square</w:t>
+      </w:r>
+      <w:r>
+        <w:t>)</w:t>
+      </w:r>
+      <w:r>
+        <w:rPr>
+          <w:rStyle w:val="FootnoteReference"/>
+        </w:rPr>
+        <w:footnoteReference w:id="1"/>
+      </w:r>
+      <w:r>
+        <w:t>. The results confirm that observation</w:t>
+      </w:r>
+      <w:r>
+        <w:t xml:space="preserve">. The guided strategy gets there in a </w:t>
+      </w:r>
       <w:r>
         <w:lastRenderedPageBreak/>
+        <w:t>most linear way, whereas the q-learner wanders around a lot more.</w:t>
+      </w:r>
+      <w:r>
+        <w:t xml:space="preserve"> Occasionally, the Q-learner does better than the guided driver, however that is probably mostly by chance</w:t>
+      </w:r>
+      <w:r>
+        <w:rPr>
+          <w:rStyle w:val="FootnoteReference"/>
+        </w:rPr>
+        <w:footnoteReference w:id="2"/>
+      </w:r>
+      <w:r>
+        <w:t>. The purely random driver never reached the destination.</w:t>
+      </w:r>
+    </w:p>
+    <w:p>
+      <w:pPr>
+        <w:jc w:val="both"/>
+      </w:pPr>
+    </w:p>
+    <w:p>
+      <w:pPr>
+        <w:jc w:val="both"/>
+      </w:pPr>
+      <w:r>
+        <w:t>Figure 4</w:t>
+      </w:r>
+    </w:p>
+    <w:p>
+      <w:pPr>
+        <w:jc w:val="both"/>
+      </w:pPr>
+      <w:r>
+        <w:pict>
+          <v:shape id="_x0000_i1027" type="#_x0000_t75" style="width:468pt;height:483.55pt">
+            <v:imagedata r:id="rId14" o:title="Paths_20160606_"/>
+          </v:shape>
+        </w:pict>
+      </w:r>
+    </w:p>
+    <w:p>
+      <w:pPr>
+        <w:jc w:val="both"/>
+      </w:pPr>
+    </w:p>
+    <w:p>
+      <w:pPr>
+        <w:jc w:val="both"/>
+      </w:pPr>
+    </w:p>
+    <w:p>
+      <w:pPr>
+        <w:jc w:val="both"/>
+      </w:pPr>
+    </w:p>
+    <w:p>
+      <w:pPr>
+        <w:jc w:val="both"/>
+      </w:pPr>
+    </w:p>
+    <w:p>
+      <w:pPr>
+        <w:jc w:val="both"/>
+      </w:pPr>
+    </w:p>
+    <w:p>
+      <w:pPr>
+        <w:jc w:val="both"/>
+      </w:pPr>
+      <w:r>
+        <w:lastRenderedPageBreak/>
+        <w:t>Figure 5</w:t>
+      </w:r>
+    </w:p>
+    <w:p>
+      <w:pPr>
+        <w:jc w:val="both"/>
+      </w:pPr>
+      <w:r>
+        <w:pict>
+          <v:shape id="_x0000_i1028" type="#_x0000_t75" style="width:468pt;height:467.05pt">
+            <v:imagedata r:id="rId15" o:title="Rewards_20160606_"/>
+          </v:shape>
+        </w:pict>
+      </w:r>
+    </w:p>
+    <w:p>
+      <w:pPr>
+        <w:jc w:val="both"/>
+      </w:pPr>
+    </w:p>
+    <w:p>
+      <w:pPr>
+        <w:jc w:val="both"/>
+      </w:pPr>
+      <w:r>
+        <w:t>In this small sample the success rate is 100% for the guided learner, 40% for the Q-learner and 0 for the others.</w:t>
+      </w:r>
+    </w:p>
+    <w:p>
+      <w:pPr>
+        <w:jc w:val="both"/>
+      </w:pPr>
+    </w:p>
+    <w:p>
+      <w:pPr>
+        <w:jc w:val="both"/>
+      </w:pPr>
+    </w:p>
+    <w:p>
+      <w:pPr>
+        <w:jc w:val="both"/>
+      </w:pPr>
+    </w:p>
+    <w:p>
+      <w:pPr>
+        <w:jc w:val="both"/>
+        <w:rPr>
+          <w:b/>
+        </w:rPr>
+      </w:pPr>
+      <w:r>
+        <w:rPr>
+          <w:b/>
+        </w:rPr>
+        <w:t>Enhance the driving agent</w:t>
+      </w:r>
+    </w:p>
+    <w:p>
+      <w:pPr>
+        <w:jc w:val="both"/>
+      </w:pPr>
+    </w:p>
+    <w:p>
+      <w:pPr>
+        <w:jc w:val="both"/>
+      </w:pPr>
+      <w:r>
+        <w:t>We can visualize the estimated value function Q for all strategies as shown in Figure 6. Q is really a function of 3 variables: state, action, and the updating step. I flattened the state-action variables so that we can see all 8 components of the Q matrix and their evolution over time.</w:t>
+      </w:r>
+    </w:p>
+    <w:p>
+      <w:pPr>
+        <w:jc w:val="both"/>
+      </w:pPr>
+    </w:p>
+    <w:p>
+      <w:pPr>
+        <w:jc w:val="both"/>
+      </w:pPr>
+      <w:r>
+        <w:lastRenderedPageBreak/>
+        <w:t>As we might expect, the stubborn strategy only visits 2 state-action combinations: red-left and green-left. The red-left is consistently a bad choice and is maxed by other alternatives that have at least the value of zero as Q was initialized to 0.</w:t>
+      </w:r>
+    </w:p>
+    <w:p>
+      <w:pPr>
+        <w:jc w:val="both"/>
+      </w:pPr>
+      <w:r>
+        <w:t xml:space="preserve">The random strategy visits a lot of state-action combinations, whereas the guided and q-learning strategies only a few. However, it is noticeable that q-learning strategy switches from preferring </w:t>
+      </w:r>
+      <w:proofErr w:type="spellStart"/>
+      <w:r>
+        <w:t>green_left</w:t>
+      </w:r>
+      <w:proofErr w:type="spellEnd"/>
+      <w:r>
+        <w:t xml:space="preserve"> to </w:t>
+      </w:r>
+      <w:proofErr w:type="spellStart"/>
+      <w:r>
+        <w:t>red_right</w:t>
+      </w:r>
+      <w:proofErr w:type="spellEnd"/>
+      <w:r>
+        <w:t xml:space="preserve"> a couple of times.</w:t>
+      </w:r>
+      <w:bookmarkStart w:id="0" w:name="_GoBack"/>
+      <w:bookmarkEnd w:id="0"/>
+    </w:p>
+    <w:p>
+      <w:pPr>
+        <w:jc w:val="both"/>
+      </w:pPr>
+    </w:p>
+    <w:p>
+      <w:pPr>
+        <w:jc w:val="both"/>
+      </w:pPr>
+    </w:p>
+    <w:p>
+      <w:pPr>
+        <w:jc w:val="both"/>
+      </w:pPr>
+      <w:r>
+        <w:t xml:space="preserve">Figure 6 </w:t>
+      </w:r>
+    </w:p>
+    <w:p>
+      <w:pPr>
+        <w:jc w:val="both"/>
+      </w:pPr>
+      <w:r>
+        <w:pict>
+          <v:shape id="_x0000_i1029" type="#_x0000_t75" style="width:468pt;height:315.25pt">
+            <v:imagedata r:id="rId16" o:title="Q_20160606_"/>
+          </v:shape>
+        </w:pict>
+      </w:r>
+    </w:p>
+    <w:p>
+      <w:pPr>
+        <w:jc w:val="both"/>
+      </w:pPr>
+    </w:p>
+    <w:p>
+      <w:pPr>
+        <w:jc w:val="both"/>
+      </w:pPr>
+      <w:r>
         <w:t>IMPLEMENT A CROSS-GAME LEARNING WHERE YOU INITIALIZE THE Q MATRIX FROM PREVIOUS RIDES</w:t>
       </w:r>
     </w:p>
@@ -1214,34 +1499,23 @@
         <w:jc w:val="both"/>
       </w:pPr>
       <w:r>
-        <w:t xml:space="preserve">DISCUSS </w:t>
-      </w:r>
-      <w:r>
-        <w:t>Q-LEARNING RULE</w:t>
-      </w:r>
-      <w:r>
-        <w:t xml:space="preserve"> IN AN APPENDIX</w:t>
-      </w:r>
-      <w:r>
-        <w:t>?</w:t>
-      </w:r>
-    </w:p>
-    <w:p>
-      <w:pPr>
-        <w:jc w:val="both"/>
-      </w:pPr>
-    </w:p>
-    <w:p>
-      <w:pPr>
-        <w:jc w:val="both"/>
-      </w:pPr>
-    </w:p>
-    <w:p>
-      <w:pPr>
-        <w:jc w:val="both"/>
-      </w:pPr>
-      <w:bookmarkStart w:id="0" w:name="_GoBack"/>
-      <w:bookmarkEnd w:id="0"/>
+        <w:t>DISCUSS Q-LEARNING RULE IN AN APPENDIX?</w:t>
+      </w:r>
+    </w:p>
+    <w:p>
+      <w:pPr>
+        <w:jc w:val="both"/>
+      </w:pPr>
+    </w:p>
+    <w:p>
+      <w:pPr>
+        <w:jc w:val="both"/>
+      </w:pPr>
+    </w:p>
+    <w:p>
+      <w:pPr>
+        <w:jc w:val="both"/>
+      </w:pPr>
     </w:p>
     <w:sectPr>
       <w:pgSz w:w="12240" w:h="15840"/>
@@ -1251,6 +1525,76 @@
     </w:sectPr>
   </w:body>
 </w:document>
+</file>
+
+<file path=word/endnotes.xml><?xml version="1.0" encoding="utf-8"?>
+<w:endnotes xmlns:wpc="http://schemas.microsoft.com/office/word/2010/wordprocessingCanvas" xmlns:mc="http://schemas.openxmlformats.org/markup-compatibility/2006" xmlns:o="urn:schemas-microsoft-com:office:office" xmlns:r="http://schemas.openxmlformats.org/officeDocument/2006/relationships" xmlns:m="http://schemas.openxmlformats.org/officeDocument/2006/math" xmlns:v="urn:schemas-microsoft-com:vml" xmlns:wp14="http://schemas.microsoft.com/office/word/2010/wordprocessingDrawing" xmlns:wp="http://schemas.openxmlformats.org/drawingml/2006/wordprocessingDrawing" xmlns:w10="urn:schemas-microsoft-com:office:word" xmlns:w="http://schemas.openxmlformats.org/wordprocessingml/2006/main" xmlns:w14="http://schemas.microsoft.com/office/word/2010/wordml" xmlns:wpg="http://schemas.microsoft.com/office/word/2010/wordprocessingGroup" xmlns:wpi="http://schemas.microsoft.com/office/word/2010/wordprocessingInk" xmlns:wne="http://schemas.microsoft.com/office/word/2006/wordml" xmlns:wps="http://schemas.microsoft.com/office/word/2010/wordprocessingShape" mc:Ignorable="w14 wp14">
+  <w:endnote w:type="separator" w:id="-1">
+    <w:p>
+      <w:r>
+        <w:separator/>
+      </w:r>
+    </w:p>
+  </w:endnote>
+  <w:endnote w:type="continuationSeparator" w:id="0">
+    <w:p>
+      <w:r>
+        <w:continuationSeparator/>
+      </w:r>
+    </w:p>
+  </w:endnote>
+</w:endnotes>
+</file>
+
+<file path=word/footnotes.xml><?xml version="1.0" encoding="utf-8"?>
+<w:footnotes xmlns:wpc="http://schemas.microsoft.com/office/word/2010/wordprocessingCanvas" xmlns:mc="http://schemas.openxmlformats.org/markup-compatibility/2006" xmlns:o="urn:schemas-microsoft-com:office:office" xmlns:r="http://schemas.openxmlformats.org/officeDocument/2006/relationships" xmlns:m="http://schemas.openxmlformats.org/officeDocument/2006/math" xmlns:v="urn:schemas-microsoft-com:vml" xmlns:wp14="http://schemas.microsoft.com/office/word/2010/wordprocessingDrawing" xmlns:wp="http://schemas.openxmlformats.org/drawingml/2006/wordprocessingDrawing" xmlns:w10="urn:schemas-microsoft-com:office:word" xmlns:w="http://schemas.openxmlformats.org/wordprocessingml/2006/main" xmlns:w14="http://schemas.microsoft.com/office/word/2010/wordml" xmlns:wpg="http://schemas.microsoft.com/office/word/2010/wordprocessingGroup" xmlns:wpi="http://schemas.microsoft.com/office/word/2010/wordprocessingInk" xmlns:wne="http://schemas.microsoft.com/office/word/2006/wordml" xmlns:wps="http://schemas.microsoft.com/office/word/2010/wordprocessingShape" mc:Ignorable="w14 wp14">
+  <w:footnote w:type="separator" w:id="-1">
+    <w:p>
+      <w:r>
+        <w:separator/>
+      </w:r>
+    </w:p>
+  </w:footnote>
+  <w:footnote w:type="continuationSeparator" w:id="0">
+    <w:p>
+      <w:r>
+        <w:continuationSeparator/>
+      </w:r>
+    </w:p>
+  </w:footnote>
+  <w:footnote w:id="1">
+    <w:p>
+      <w:pPr>
+        <w:pStyle w:val="FootnoteText"/>
+      </w:pPr>
+      <w:r>
+        <w:rPr>
+          <w:rStyle w:val="FootnoteReference"/>
+        </w:rPr>
+        <w:footnoteRef/>
+      </w:r>
+      <w:r>
+        <w:t xml:space="preserve"> Note that the paths do not show the very last step because the code exists before recording the very last step.</w:t>
+      </w:r>
+    </w:p>
+  </w:footnote>
+  <w:footnote w:id="2">
+    <w:p>
+      <w:pPr>
+        <w:pStyle w:val="FootnoteText"/>
+      </w:pPr>
+      <w:r>
+        <w:rPr>
+          <w:rStyle w:val="FootnoteReference"/>
+        </w:rPr>
+        <w:footnoteRef/>
+      </w:r>
+      <w:r>
+        <w:t xml:space="preserve"> One can identify reaching the target by the big jump in the reward function.</w:t>
+      </w:r>
+    </w:p>
+  </w:footnote>
+</w:footnotes>
 </file>
 
 <file path=word/numbering.xml><?xml version="1.0" encoding="utf-8"?>
@@ -1876,6 +2220,42 @@
       <w:szCs w:val="16"/>
     </w:rPr>
   </w:style>
+  <w:style w:type="paragraph" w:styleId="FootnoteText">
+    <w:name w:val="footnote text"/>
+    <w:basedOn w:val="Normal"/>
+    <w:link w:val="FootnoteTextChar"/>
+    <w:uiPriority w:val="99"/>
+    <w:semiHidden/>
+    <w:unhideWhenUsed/>
+    <w:rsid w:val="0022543F"/>
+    <w:rPr>
+      <w:sz w:val="20"/>
+      <w:szCs w:val="20"/>
+    </w:rPr>
+  </w:style>
+  <w:style w:type="character" w:customStyle="1" w:styleId="FootnoteTextChar">
+    <w:name w:val="Footnote Text Char"/>
+    <w:basedOn w:val="DefaultParagraphFont"/>
+    <w:link w:val="FootnoteText"/>
+    <w:uiPriority w:val="99"/>
+    <w:semiHidden/>
+    <w:rsid w:val="0022543F"/>
+    <w:rPr>
+      <w:sz w:val="20"/>
+      <w:szCs w:val="20"/>
+    </w:rPr>
+  </w:style>
+  <w:style w:type="character" w:styleId="FootnoteReference">
+    <w:name w:val="footnote reference"/>
+    <w:basedOn w:val="DefaultParagraphFont"/>
+    <w:uiPriority w:val="99"/>
+    <w:semiHidden/>
+    <w:unhideWhenUsed/>
+    <w:rsid w:val="0022543F"/>
+    <w:rPr>
+      <w:vertAlign w:val="superscript"/>
+    </w:rPr>
+  </w:style>
 </w:styles>
 </file>
 
@@ -2147,6 +2527,42 @@
       <w:rFonts w:ascii="Tahoma" w:hAnsi="Tahoma" w:cs="Tahoma"/>
       <w:sz w:val="16"/>
       <w:szCs w:val="16"/>
+    </w:rPr>
+  </w:style>
+  <w:style w:type="paragraph" w:styleId="FootnoteText">
+    <w:name w:val="footnote text"/>
+    <w:basedOn w:val="Normal"/>
+    <w:link w:val="FootnoteTextChar"/>
+    <w:uiPriority w:val="99"/>
+    <w:semiHidden/>
+    <w:unhideWhenUsed/>
+    <w:rsid w:val="0022543F"/>
+    <w:rPr>
+      <w:sz w:val="20"/>
+      <w:szCs w:val="20"/>
+    </w:rPr>
+  </w:style>
+  <w:style w:type="character" w:customStyle="1" w:styleId="FootnoteTextChar">
+    <w:name w:val="Footnote Text Char"/>
+    <w:basedOn w:val="DefaultParagraphFont"/>
+    <w:link w:val="FootnoteText"/>
+    <w:uiPriority w:val="99"/>
+    <w:semiHidden/>
+    <w:rsid w:val="0022543F"/>
+    <w:rPr>
+      <w:sz w:val="20"/>
+      <w:szCs w:val="20"/>
+    </w:rPr>
+  </w:style>
+  <w:style w:type="character" w:styleId="FootnoteReference">
+    <w:name w:val="footnote reference"/>
+    <w:basedOn w:val="DefaultParagraphFont"/>
+    <w:uiPriority w:val="99"/>
+    <w:semiHidden/>
+    <w:unhideWhenUsed/>
+    <w:rsid w:val="0022543F"/>
+    <w:rPr>
+      <w:vertAlign w:val="superscript"/>
     </w:rPr>
   </w:style>
 </w:styles>
@@ -2442,7 +2858,7 @@
 </file>
 
 <file path=customXml/itemProps1.xml><?xml version="1.0" encoding="utf-8"?>
-<ds:datastoreItem xmlns:ds="http://schemas.openxmlformats.org/officeDocument/2006/customXml" ds:itemID="{B3EF9895-AE08-4528-9845-9A3AF9CA3955}">
+<ds:datastoreItem xmlns:ds="http://schemas.openxmlformats.org/officeDocument/2006/customXml" ds:itemID="{28F21B3D-B2B0-46D2-8F65-19B16EF2ADA0}">
   <ds:schemaRefs>
     <ds:schemaRef ds:uri="http://schemas.openxmlformats.org/officeDocument/2006/bibliography"/>
   </ds:schemaRefs>

</xml_diff>

<commit_message>
Added answer to Q4 in smartcab and reviewed smartcab files
</commit_message>
<xml_diff>
--- a/smartcab/Smart Cab.docx
+++ b/smartcab/Smart Cab.docx
@@ -1383,8 +1383,6 @@
       <w:r>
         <w:t xml:space="preserve"> a couple of times.</w:t>
       </w:r>
-      <w:bookmarkStart w:id="0" w:name="_GoBack"/>
-      <w:bookmarkEnd w:id="0"/>
     </w:p>
     <w:p>
       <w:pPr>
@@ -1425,92 +1423,1226 @@
       <w:pPr>
         <w:jc w:val="both"/>
       </w:pPr>
-      <w:r>
-        <w:t>IMPLEMENT A CROSS-GAME LEARNING WHERE YOU INITIALIZE THE Q MATRIX FROM PREVIOUS RIDES</w:t>
-      </w:r>
-    </w:p>
-    <w:p>
-      <w:pPr>
-        <w:jc w:val="both"/>
-      </w:pPr>
-    </w:p>
-    <w:p>
-      <w:pPr>
-        <w:jc w:val="both"/>
-      </w:pPr>
-      <w:r>
-        <w:t>CHANGES TO INITIAL IMPLEMENTATION:</w:t>
-      </w:r>
-    </w:p>
-    <w:p>
-      <w:pPr>
-        <w:pStyle w:val="ListParagraph"/>
-        <w:numPr>
-          <w:ilvl w:val="0"/>
-          <w:numId w:val="3"/>
-        </w:numPr>
-        <w:jc w:val="both"/>
-      </w:pPr>
-      <w:r>
-        <w:t xml:space="preserve">VARY PARAMETERS: ALPHA AND </w:t>
-      </w:r>
-      <w:r>
-        <w:t>GAMMA</w:t>
-      </w:r>
-    </w:p>
-    <w:p>
-      <w:pPr>
-        <w:pStyle w:val="ListParagraph"/>
-        <w:numPr>
-          <w:ilvl w:val="0"/>
-          <w:numId w:val="3"/>
-        </w:numPr>
-        <w:jc w:val="both"/>
-      </w:pPr>
-      <w:r>
-        <w:t>USE CROSS-GAME INFO</w:t>
-      </w:r>
-    </w:p>
-    <w:p>
-      <w:pPr>
-        <w:pStyle w:val="ListParagraph"/>
-        <w:numPr>
-          <w:ilvl w:val="0"/>
-          <w:numId w:val="3"/>
-        </w:numPr>
-        <w:jc w:val="both"/>
-      </w:pPr>
-      <w:r>
-        <w:t>EXTEND STATE SPACE?</w:t>
-      </w:r>
-    </w:p>
-    <w:p>
-      <w:pPr>
-        <w:jc w:val="both"/>
-      </w:pPr>
-    </w:p>
-    <w:p>
-      <w:pPr>
-        <w:jc w:val="both"/>
-      </w:pPr>
-    </w:p>
-    <w:p>
-      <w:pPr>
-        <w:jc w:val="both"/>
-      </w:pPr>
-      <w:r>
-        <w:t>DISCUSS Q-LEARNING RULE IN AN APPENDIX?</w:t>
-      </w:r>
-    </w:p>
-    <w:p>
-      <w:pPr>
-        <w:jc w:val="both"/>
-      </w:pPr>
-    </w:p>
-    <w:p>
-      <w:pPr>
-        <w:jc w:val="both"/>
-      </w:pPr>
+    </w:p>
+    <w:p>
+      <w:pPr>
+        <w:jc w:val="both"/>
+      </w:pPr>
+    </w:p>
+    <w:p>
+      <w:pPr>
+        <w:jc w:val="both"/>
+      </w:pPr>
+    </w:p>
+    <w:p>
+      <w:pPr>
+        <w:jc w:val="both"/>
+        <w:rPr>
+          <w:b/>
+        </w:rPr>
+      </w:pPr>
+      <w:r>
+        <w:rPr>
+          <w:b/>
+        </w:rPr>
+        <w:t>Enhance the driving agent</w:t>
+      </w:r>
+    </w:p>
+    <w:p>
+      <w:pPr>
+        <w:jc w:val="both"/>
+      </w:pPr>
+    </w:p>
+    <w:p>
+      <w:pPr>
+        <w:jc w:val="both"/>
+      </w:pPr>
+      <w:r>
+        <w:t>In this section I will focus on the q-learning agent. As a test case, I ran 100 simulations and obtained the following s</w:t>
+      </w:r>
+      <w:r>
+        <w:t xml:space="preserve">uccess rate: </w:t>
+      </w:r>
+    </w:p>
+    <w:p>
+      <w:pPr>
+        <w:jc w:val="both"/>
+      </w:pPr>
+      <w:proofErr w:type="gramStart"/>
+      <w:r>
+        <w:t>guided</w:t>
+      </w:r>
+      <w:proofErr w:type="gramEnd"/>
+      <w:r>
+        <w:t xml:space="preserve">      0.99</w:t>
+      </w:r>
+    </w:p>
+    <w:p>
+      <w:pPr>
+        <w:jc w:val="both"/>
+      </w:pPr>
+      <w:proofErr w:type="gramStart"/>
+      <w:r>
+        <w:t>qlearner</w:t>
+      </w:r>
+      <w:proofErr w:type="gramEnd"/>
+      <w:r>
+        <w:t xml:space="preserve">    0.26</w:t>
+      </w:r>
+    </w:p>
+    <w:p>
+      <w:pPr>
+        <w:jc w:val="both"/>
+      </w:pPr>
+    </w:p>
+    <w:p>
+      <w:pPr>
+        <w:jc w:val="both"/>
+      </w:pPr>
+      <w:r>
+        <w:t xml:space="preserve">Alpha is set to 0.5 and decays at 0.5^t. </w:t>
+      </w:r>
+    </w:p>
+    <w:p>
+      <w:pPr>
+        <w:jc w:val="both"/>
+      </w:pPr>
+    </w:p>
+    <w:p>
+      <w:pPr>
+        <w:jc w:val="both"/>
+      </w:pPr>
+    </w:p>
+    <w:p>
+      <w:pPr>
+        <w:jc w:val="both"/>
+        <w:rPr>
+          <w:rFonts w:ascii="Courier New" w:hAnsi="Courier New" w:cs="Courier New"/>
+        </w:rPr>
+      </w:pPr>
+      <w:r>
+        <w:rPr>
+          <w:rFonts w:ascii="Courier New" w:hAnsi="Courier New" w:cs="Courier New"/>
+        </w:rPr>
+        <w:t xml:space="preserve">        </w:t>
+      </w:r>
+      <w:proofErr w:type="spellStart"/>
+      <w:proofErr w:type="gramStart"/>
+      <w:r>
+        <w:rPr>
+          <w:rFonts w:ascii="Courier New" w:hAnsi="Courier New" w:cs="Courier New"/>
+        </w:rPr>
+        <w:t>self.Q</w:t>
+      </w:r>
+      <w:proofErr w:type="spellEnd"/>
+      <w:r>
+        <w:rPr>
+          <w:rFonts w:ascii="Courier New" w:hAnsi="Courier New" w:cs="Courier New"/>
+        </w:rPr>
+        <w:t>[</w:t>
+      </w:r>
+      <w:proofErr w:type="gramEnd"/>
+      <w:r>
+        <w:rPr>
+          <w:rFonts w:ascii="Courier New" w:hAnsi="Courier New" w:cs="Courier New"/>
+        </w:rPr>
+        <w:t>-1].ix[</w:t>
+      </w:r>
+      <w:proofErr w:type="spellStart"/>
+      <w:r>
+        <w:rPr>
+          <w:rFonts w:ascii="Courier New" w:hAnsi="Courier New" w:cs="Courier New"/>
+        </w:rPr>
+        <w:t>self.state</w:t>
+      </w:r>
+      <w:proofErr w:type="spellEnd"/>
+      <w:r>
+        <w:rPr>
+          <w:rFonts w:ascii="Courier New" w:hAnsi="Courier New" w:cs="Courier New"/>
+        </w:rPr>
+        <w:t xml:space="preserve">, </w:t>
+      </w:r>
+      <w:proofErr w:type="spellStart"/>
+      <w:r>
+        <w:rPr>
+          <w:rFonts w:ascii="Courier New" w:hAnsi="Courier New" w:cs="Courier New"/>
+        </w:rPr>
+        <w:t>act_tmp</w:t>
+      </w:r>
+      <w:proofErr w:type="spellEnd"/>
+      <w:r>
+        <w:rPr>
+          <w:rFonts w:ascii="Courier New" w:hAnsi="Courier New" w:cs="Courier New"/>
+        </w:rPr>
+        <w:t>] = \</w:t>
+      </w:r>
+    </w:p>
+    <w:p>
+      <w:pPr>
+        <w:jc w:val="both"/>
+        <w:rPr>
+          <w:rFonts w:ascii="Courier New" w:hAnsi="Courier New" w:cs="Courier New"/>
+        </w:rPr>
+      </w:pPr>
+      <w:r>
+        <w:rPr>
+          <w:rFonts w:ascii="Courier New" w:hAnsi="Courier New" w:cs="Courier New"/>
+        </w:rPr>
+        <w:lastRenderedPageBreak/>
+        <w:t xml:space="preserve">            </w:t>
+      </w:r>
+      <w:proofErr w:type="gramStart"/>
+      <w:r>
+        <w:rPr>
+          <w:rFonts w:ascii="Courier New" w:hAnsi="Courier New" w:cs="Courier New"/>
+        </w:rPr>
+        <w:t>alpha*</w:t>
+      </w:r>
+      <w:proofErr w:type="spellStart"/>
+      <w:proofErr w:type="gramEnd"/>
+      <w:r>
+        <w:rPr>
+          <w:rFonts w:ascii="Courier New" w:hAnsi="Courier New" w:cs="Courier New"/>
+        </w:rPr>
+        <w:t>self.Q</w:t>
+      </w:r>
+      <w:proofErr w:type="spellEnd"/>
+      <w:r>
+        <w:rPr>
+          <w:rFonts w:ascii="Courier New" w:hAnsi="Courier New" w:cs="Courier New"/>
+        </w:rPr>
+        <w:t>[-1].ix[</w:t>
+      </w:r>
+      <w:proofErr w:type="spellStart"/>
+      <w:r>
+        <w:rPr>
+          <w:rFonts w:ascii="Courier New" w:hAnsi="Courier New" w:cs="Courier New"/>
+        </w:rPr>
+        <w:t>self.state</w:t>
+      </w:r>
+      <w:proofErr w:type="spellEnd"/>
+      <w:r>
+        <w:rPr>
+          <w:rFonts w:ascii="Courier New" w:hAnsi="Courier New" w:cs="Courier New"/>
+        </w:rPr>
+        <w:t xml:space="preserve">, </w:t>
+      </w:r>
+      <w:proofErr w:type="spellStart"/>
+      <w:r>
+        <w:rPr>
+          <w:rFonts w:ascii="Courier New" w:hAnsi="Courier New" w:cs="Courier New"/>
+        </w:rPr>
+        <w:t>act_tmp</w:t>
+      </w:r>
+      <w:proofErr w:type="spellEnd"/>
+      <w:r>
+        <w:rPr>
+          <w:rFonts w:ascii="Courier New" w:hAnsi="Courier New" w:cs="Courier New"/>
+        </w:rPr>
+        <w:t>] + \</w:t>
+      </w:r>
+    </w:p>
+    <w:p>
+      <w:pPr>
+        <w:jc w:val="both"/>
+        <w:rPr>
+          <w:rFonts w:ascii="Courier New" w:hAnsi="Courier New" w:cs="Courier New"/>
+        </w:rPr>
+      </w:pPr>
+      <w:r>
+        <w:rPr>
+          <w:rFonts w:ascii="Courier New" w:hAnsi="Courier New" w:cs="Courier New"/>
+        </w:rPr>
+        <w:t xml:space="preserve">            (1</w:t>
+      </w:r>
+      <w:r>
+        <w:rPr>
+          <w:rFonts w:ascii="Courier New" w:hAnsi="Courier New" w:cs="Courier New"/>
+        </w:rPr>
+        <w:t>-alpha)*(reward + gamma*</w:t>
+      </w:r>
+      <w:proofErr w:type="spellStart"/>
+      <w:r>
+        <w:rPr>
+          <w:rFonts w:ascii="Courier New" w:hAnsi="Courier New" w:cs="Courier New"/>
+        </w:rPr>
+        <w:t>q_S_mx</w:t>
+      </w:r>
+      <w:proofErr w:type="spellEnd"/>
+      <w:r>
+        <w:rPr>
+          <w:rFonts w:ascii="Courier New" w:hAnsi="Courier New" w:cs="Courier New"/>
+        </w:rPr>
+        <w:t>)</w:t>
+      </w:r>
+    </w:p>
+    <w:p>
+      <w:pPr>
+        <w:jc w:val="both"/>
+      </w:pPr>
+    </w:p>
+    <w:p>
+      <w:pPr>
+        <w:jc w:val="both"/>
+      </w:pPr>
+    </w:p>
+    <w:p>
+      <w:pPr>
+        <w:jc w:val="both"/>
+      </w:pPr>
+    </w:p>
+    <w:p>
+      <w:pPr>
+        <w:jc w:val="both"/>
+      </w:pPr>
+      <w:r>
+        <w:t>A larger alpha creates more inertia, i.e. the function Q incorporates new information at a slower rate. Gamma controls the contribution of the future expected utility compared to the immediate reward</w:t>
+      </w:r>
+      <w:r>
+        <w:t xml:space="preserve"> and is set to 0.9</w:t>
+      </w:r>
+      <w:r>
+        <w:t>. Q has been initialized to zero.</w:t>
+      </w:r>
+    </w:p>
+    <w:p>
+      <w:pPr>
+        <w:jc w:val="both"/>
+      </w:pPr>
+    </w:p>
+    <w:p>
+      <w:pPr>
+        <w:jc w:val="both"/>
+      </w:pPr>
+      <w:r>
+        <w:t>The first improvement is to initialize Q to a larger number so that more of the space gets sampled.</w:t>
+      </w:r>
+      <w:r>
+        <w:t xml:space="preserve"> With Q = 10, the success rate went down to 0.02, whereas with Q=1 it went up to 0.7.</w:t>
+      </w:r>
+    </w:p>
+    <w:p>
+      <w:pPr>
+        <w:jc w:val="both"/>
+      </w:pPr>
+    </w:p>
+    <w:p>
+      <w:pPr>
+        <w:jc w:val="both"/>
+      </w:pPr>
+      <w:r>
+        <w:t>I then implemented a cross-trip learning whereby the best estimate of Q is transf</w:t>
+      </w:r>
+      <w:r>
+        <w:t>erred from one trip to the next, i.e. the Q function that is learned during a trip becomes the starting estimate of the Q function at the start of the next iteration.</w:t>
+      </w:r>
+      <w:r>
+        <w:t xml:space="preserve"> </w:t>
+      </w:r>
+      <w:r>
+        <w:t xml:space="preserve">Figure 7 shows the evolution of the Q function estimate in the first trip (top left panel), the second (top right panel) and the last trip (bottom left panel). </w:t>
+      </w:r>
+      <w:r>
+        <w:t>The success rate was 0.5.</w:t>
+      </w:r>
+    </w:p>
+    <w:p>
+      <w:pPr>
+        <w:jc w:val="both"/>
+      </w:pPr>
+    </w:p>
+    <w:p>
+      <w:pPr>
+        <w:jc w:val="both"/>
+      </w:pPr>
+      <w:r>
+        <w:t>Figure 7</w:t>
+      </w:r>
+    </w:p>
+    <w:p>
+      <w:pPr>
+        <w:jc w:val="both"/>
+      </w:pPr>
+      <w:r>
+        <w:pict>
+          <v:shape id="_x0000_i1030" type="#_x0000_t75" style="width:218.9pt;height:148.85pt">
+            <v:imagedata r:id="rId17" o:title="Q_20160606_0" cropleft="34873f"/>
+          </v:shape>
+        </w:pict>
+      </w:r>
+      <w:r>
+        <w:pict>
+          <v:shape id="_x0000_i1032" type="#_x0000_t75" style="width:220.85pt;height:148.85pt">
+            <v:imagedata r:id="rId18" o:title="Q_20160606_2" cropleft="34623f"/>
+          </v:shape>
+        </w:pict>
+      </w:r>
+    </w:p>
+    <w:p>
+      <w:pPr>
+        <w:jc w:val="both"/>
+      </w:pPr>
+      <w:r>
+        <w:pict>
+          <v:shape id="_x0000_i1031" type="#_x0000_t75" style="width:218.9pt;height:148.85pt">
+            <v:imagedata r:id="rId19" o:title="Q_20160606_9" cropleft="34943f"/>
+          </v:shape>
+        </w:pict>
+      </w:r>
+    </w:p>
+    <w:p>
+      <w:pPr>
+        <w:jc w:val="both"/>
+      </w:pPr>
+    </w:p>
+    <w:p>
+      <w:pPr>
+        <w:jc w:val="both"/>
+      </w:pPr>
+    </w:p>
+    <w:p>
+      <w:pPr>
+        <w:jc w:val="both"/>
+      </w:pPr>
+    </w:p>
+    <w:p>
+      <w:pPr>
+        <w:jc w:val="both"/>
+      </w:pPr>
+      <w:r>
+        <w:t xml:space="preserve">As far as reaching the destination in the minimum time, I collected some statistics that measure the efficiency of reaching the destination. An efficiency of 1 would indicate that the target has been reached in 1 step, in general efficiency = 1 – time </w:t>
+      </w:r>
+      <w:r>
+        <w:t>spent</w:t>
+      </w:r>
+      <w:r>
+        <w:t xml:space="preserve"> / deadline</w:t>
+      </w:r>
+    </w:p>
+    <w:p>
+      <w:pPr>
+        <w:jc w:val="both"/>
+      </w:pPr>
+    </w:p>
+    <w:p>
+      <w:pPr>
+        <w:jc w:val="both"/>
+      </w:pPr>
+      <w:r>
+        <w:lastRenderedPageBreak/>
+        <w:t xml:space="preserve">Efficiency: </w:t>
+      </w:r>
+    </w:p>
+    <w:p>
+      <w:pPr>
+        <w:jc w:val="both"/>
+      </w:pPr>
+      <w:r>
+        <w:t xml:space="preserve">     </w:t>
+      </w:r>
+      <w:proofErr w:type="gramStart"/>
+      <w:r>
+        <w:t>guided  qlearner</w:t>
+      </w:r>
+      <w:proofErr w:type="gramEnd"/>
+    </w:p>
+    <w:p>
+      <w:pPr>
+        <w:jc w:val="both"/>
+      </w:pPr>
+      <w:proofErr w:type="gramStart"/>
+      <w:r>
+        <w:t>0  0.520000</w:t>
+      </w:r>
+      <w:proofErr w:type="gramEnd"/>
+      <w:r>
+        <w:t xml:space="preserve">      0.24</w:t>
+      </w:r>
+    </w:p>
+    <w:p>
+      <w:pPr>
+        <w:jc w:val="both"/>
+      </w:pPr>
+      <w:proofErr w:type="gramStart"/>
+      <w:r>
+        <w:t>1  0.600000</w:t>
+      </w:r>
+      <w:proofErr w:type="gramEnd"/>
+      <w:r>
+        <w:t xml:space="preserve">      0.36</w:t>
+      </w:r>
+    </w:p>
+    <w:p>
+      <w:pPr>
+        <w:jc w:val="both"/>
+      </w:pPr>
+      <w:proofErr w:type="gramStart"/>
+      <w:r>
+        <w:t>2  0.700000</w:t>
+      </w:r>
+      <w:proofErr w:type="gramEnd"/>
+      <w:r>
+        <w:t xml:space="preserve">      0.75</w:t>
+      </w:r>
+    </w:p>
+    <w:p>
+      <w:pPr>
+        <w:jc w:val="both"/>
+      </w:pPr>
+      <w:proofErr w:type="gramStart"/>
+      <w:r>
+        <w:t>3  0.550000</w:t>
+      </w:r>
+      <w:proofErr w:type="gramEnd"/>
+      <w:r>
+        <w:t xml:space="preserve">      0.00</w:t>
+      </w:r>
+    </w:p>
+    <w:p>
+      <w:pPr>
+        <w:jc w:val="both"/>
+      </w:pPr>
+      <w:proofErr w:type="gramStart"/>
+      <w:r>
+        <w:t>4  0.657143</w:t>
+      </w:r>
+      <w:proofErr w:type="gramEnd"/>
+      <w:r>
+        <w:t xml:space="preserve">      0.00</w:t>
+      </w:r>
+    </w:p>
+    <w:p>
+      <w:pPr>
+        <w:jc w:val="both"/>
+      </w:pPr>
+      <w:proofErr w:type="gramStart"/>
+      <w:r>
+        <w:t>5  0.133333</w:t>
+      </w:r>
+      <w:proofErr w:type="gramEnd"/>
+      <w:r>
+        <w:t xml:space="preserve">      0.90</w:t>
+      </w:r>
+    </w:p>
+    <w:p>
+      <w:pPr>
+        <w:jc w:val="both"/>
+      </w:pPr>
+      <w:proofErr w:type="gramStart"/>
+      <w:r>
+        <w:t>6  0.520000</w:t>
+      </w:r>
+      <w:proofErr w:type="gramEnd"/>
+      <w:r>
+        <w:t xml:space="preserve">      0.68</w:t>
+      </w:r>
+    </w:p>
+    <w:p>
+      <w:pPr>
+        <w:jc w:val="both"/>
+      </w:pPr>
+      <w:proofErr w:type="gramStart"/>
+      <w:r>
+        <w:t>7  0.800000</w:t>
+      </w:r>
+      <w:proofErr w:type="gramEnd"/>
+      <w:r>
+        <w:t xml:space="preserve">      0.00</w:t>
+      </w:r>
+    </w:p>
+    <w:p>
+      <w:pPr>
+        <w:jc w:val="both"/>
+      </w:pPr>
+      <w:proofErr w:type="gramStart"/>
+      <w:r>
+        <w:t>8  0.650000</w:t>
+      </w:r>
+      <w:proofErr w:type="gramEnd"/>
+      <w:r>
+        <w:t xml:space="preserve">      0.00</w:t>
+      </w:r>
+    </w:p>
+    <w:p>
+      <w:pPr>
+        <w:jc w:val="both"/>
+      </w:pPr>
+      <w:proofErr w:type="gramStart"/>
+      <w:r>
+        <w:t>9  0.750000</w:t>
+      </w:r>
+      <w:proofErr w:type="gramEnd"/>
+      <w:r>
+        <w:t xml:space="preserve">      0.00</w:t>
+      </w:r>
+    </w:p>
+    <w:p>
+      <w:pPr>
+        <w:jc w:val="both"/>
+      </w:pPr>
+    </w:p>
+    <w:p>
+      <w:pPr>
+        <w:jc w:val="both"/>
+      </w:pPr>
+      <w:r>
+        <w:t>The table shows that at times the q-learner reaches the destination faster than the guided solution. It does not reach the destination all the time though.</w:t>
+      </w:r>
+    </w:p>
+    <w:p>
+      <w:pPr>
+        <w:jc w:val="both"/>
+      </w:pPr>
+    </w:p>
+    <w:p>
+      <w:pPr>
+        <w:jc w:val="both"/>
+      </w:pPr>
+    </w:p>
+    <w:p>
+      <w:pPr>
+        <w:jc w:val="both"/>
+      </w:pPr>
+      <w:r>
+        <w:t>The following table shows all the actions and rewards taken during the last iteration and it shows that no action was taken that resulted in a negative reward.</w:t>
+      </w:r>
+    </w:p>
+    <w:p>
+      <w:pPr>
+        <w:jc w:val="both"/>
+      </w:pPr>
+    </w:p>
+    <w:p>
+      <w:pPr>
+        <w:jc w:val="both"/>
+      </w:pPr>
+      <w:r>
+        <w:t xml:space="preserve"># </w:t>
+      </w:r>
+      <w:proofErr w:type="gramStart"/>
+      <w:r>
+        <w:t>light</w:t>
+      </w:r>
+      <w:proofErr w:type="gramEnd"/>
+      <w:r>
+        <w:t xml:space="preserve"> oncoming  left right action  reward  </w:t>
+      </w:r>
+      <w:proofErr w:type="spellStart"/>
+      <w:r>
+        <w:t>cum_rwd</w:t>
+      </w:r>
+      <w:proofErr w:type="spellEnd"/>
+    </w:p>
+    <w:p>
+      <w:pPr>
+        <w:jc w:val="both"/>
+      </w:pPr>
+      <w:r>
+        <w:t xml:space="preserve">0     red     </w:t>
+      </w:r>
+      <w:proofErr w:type="gramStart"/>
+      <w:r>
+        <w:t xml:space="preserve">None  </w:t>
+      </w:r>
+      <w:proofErr w:type="spellStart"/>
+      <w:r>
+        <w:t>None</w:t>
+      </w:r>
+      <w:proofErr w:type="spellEnd"/>
+      <w:proofErr w:type="gramEnd"/>
+      <w:r>
+        <w:t xml:space="preserve">  </w:t>
+      </w:r>
+      <w:proofErr w:type="spellStart"/>
+      <w:r>
+        <w:t>None</w:t>
+      </w:r>
+      <w:proofErr w:type="spellEnd"/>
+      <w:r>
+        <w:t xml:space="preserve">  right     0.5      0.5</w:t>
+      </w:r>
+    </w:p>
+    <w:p>
+      <w:pPr>
+        <w:jc w:val="both"/>
+      </w:pPr>
+      <w:r>
+        <w:t xml:space="preserve">1   green     </w:t>
+      </w:r>
+      <w:proofErr w:type="gramStart"/>
+      <w:r>
+        <w:t xml:space="preserve">None  </w:t>
+      </w:r>
+      <w:proofErr w:type="spellStart"/>
+      <w:r>
+        <w:t>None</w:t>
+      </w:r>
+      <w:proofErr w:type="spellEnd"/>
+      <w:proofErr w:type="gramEnd"/>
+      <w:r>
+        <w:t xml:space="preserve">  </w:t>
+      </w:r>
+      <w:proofErr w:type="spellStart"/>
+      <w:r>
+        <w:t>None</w:t>
+      </w:r>
+      <w:proofErr w:type="spellEnd"/>
+      <w:r>
+        <w:t xml:space="preserve">   left     2.0      2.5</w:t>
+      </w:r>
+    </w:p>
+    <w:p>
+      <w:pPr>
+        <w:jc w:val="both"/>
+      </w:pPr>
+      <w:r>
+        <w:t xml:space="preserve">2     red     </w:t>
+      </w:r>
+      <w:proofErr w:type="gramStart"/>
+      <w:r>
+        <w:t xml:space="preserve">None  </w:t>
+      </w:r>
+      <w:proofErr w:type="spellStart"/>
+      <w:r>
+        <w:t>None</w:t>
+      </w:r>
+      <w:proofErr w:type="spellEnd"/>
+      <w:proofErr w:type="gramEnd"/>
+      <w:r>
+        <w:t xml:space="preserve">  </w:t>
+      </w:r>
+      <w:proofErr w:type="spellStart"/>
+      <w:r>
+        <w:t>None</w:t>
+      </w:r>
+      <w:proofErr w:type="spellEnd"/>
+      <w:r>
+        <w:t xml:space="preserve">  right     0.5      3.0</w:t>
+      </w:r>
+    </w:p>
+    <w:p>
+      <w:pPr>
+        <w:jc w:val="both"/>
+      </w:pPr>
+      <w:r>
+        <w:t xml:space="preserve">3     red     </w:t>
+      </w:r>
+      <w:proofErr w:type="gramStart"/>
+      <w:r>
+        <w:t xml:space="preserve">None  </w:t>
+      </w:r>
+      <w:proofErr w:type="spellStart"/>
+      <w:r>
+        <w:t>None</w:t>
+      </w:r>
+      <w:proofErr w:type="spellEnd"/>
+      <w:proofErr w:type="gramEnd"/>
+      <w:r>
+        <w:t xml:space="preserve">  </w:t>
+      </w:r>
+      <w:proofErr w:type="spellStart"/>
+      <w:r>
+        <w:t>None</w:t>
+      </w:r>
+      <w:proofErr w:type="spellEnd"/>
+      <w:r>
+        <w:t xml:space="preserve">  right     0.5      3.5</w:t>
+      </w:r>
+    </w:p>
+    <w:p>
+      <w:pPr>
+        <w:jc w:val="both"/>
+      </w:pPr>
+      <w:r>
+        <w:t xml:space="preserve">4   green     </w:t>
+      </w:r>
+      <w:proofErr w:type="gramStart"/>
+      <w:r>
+        <w:t xml:space="preserve">None  </w:t>
+      </w:r>
+      <w:proofErr w:type="spellStart"/>
+      <w:r>
+        <w:t>None</w:t>
+      </w:r>
+      <w:proofErr w:type="spellEnd"/>
+      <w:proofErr w:type="gramEnd"/>
+      <w:r>
+        <w:t xml:space="preserve">  </w:t>
+      </w:r>
+      <w:proofErr w:type="spellStart"/>
+      <w:r>
+        <w:t>None</w:t>
+      </w:r>
+      <w:proofErr w:type="spellEnd"/>
+      <w:r>
+        <w:t xml:space="preserve">   left     0.5      4.0</w:t>
+      </w:r>
+    </w:p>
+    <w:p>
+      <w:pPr>
+        <w:jc w:val="both"/>
+      </w:pPr>
+      <w:r>
+        <w:t xml:space="preserve">5     red     </w:t>
+      </w:r>
+      <w:proofErr w:type="gramStart"/>
+      <w:r>
+        <w:t xml:space="preserve">None  </w:t>
+      </w:r>
+      <w:proofErr w:type="spellStart"/>
+      <w:r>
+        <w:t>None</w:t>
+      </w:r>
+      <w:proofErr w:type="spellEnd"/>
+      <w:proofErr w:type="gramEnd"/>
+      <w:r>
+        <w:t xml:space="preserve">  </w:t>
+      </w:r>
+      <w:proofErr w:type="spellStart"/>
+      <w:r>
+        <w:t>None</w:t>
+      </w:r>
+      <w:proofErr w:type="spellEnd"/>
+      <w:r>
+        <w:t xml:space="preserve">  right     0.5      4.5</w:t>
+      </w:r>
+    </w:p>
+    <w:p>
+      <w:pPr>
+        <w:jc w:val="both"/>
+      </w:pPr>
+      <w:r>
+        <w:t xml:space="preserve">6   green     </w:t>
+      </w:r>
+      <w:proofErr w:type="gramStart"/>
+      <w:r>
+        <w:t xml:space="preserve">None  </w:t>
+      </w:r>
+      <w:proofErr w:type="spellStart"/>
+      <w:r>
+        <w:t>None</w:t>
+      </w:r>
+      <w:proofErr w:type="spellEnd"/>
+      <w:proofErr w:type="gramEnd"/>
+      <w:r>
+        <w:t xml:space="preserve">  </w:t>
+      </w:r>
+      <w:proofErr w:type="spellStart"/>
+      <w:r>
+        <w:t>None</w:t>
+      </w:r>
+      <w:proofErr w:type="spellEnd"/>
+      <w:r>
+        <w:t xml:space="preserve">   left     0.5      5.0</w:t>
+      </w:r>
+    </w:p>
+    <w:p>
+      <w:pPr>
+        <w:jc w:val="both"/>
+      </w:pPr>
+      <w:r>
+        <w:t xml:space="preserve">7   green     </w:t>
+      </w:r>
+      <w:proofErr w:type="gramStart"/>
+      <w:r>
+        <w:t xml:space="preserve">None  </w:t>
+      </w:r>
+      <w:proofErr w:type="spellStart"/>
+      <w:r>
+        <w:t>None</w:t>
+      </w:r>
+      <w:proofErr w:type="spellEnd"/>
+      <w:proofErr w:type="gramEnd"/>
+      <w:r>
+        <w:t xml:space="preserve">  </w:t>
+      </w:r>
+      <w:proofErr w:type="spellStart"/>
+      <w:r>
+        <w:t>None</w:t>
+      </w:r>
+      <w:proofErr w:type="spellEnd"/>
+      <w:r>
+        <w:t xml:space="preserve">   left     0.5      5.5</w:t>
+      </w:r>
+    </w:p>
+    <w:p>
+      <w:pPr>
+        <w:jc w:val="both"/>
+      </w:pPr>
+      <w:r>
+        <w:t xml:space="preserve">8     red     </w:t>
+      </w:r>
+      <w:proofErr w:type="gramStart"/>
+      <w:r>
+        <w:t xml:space="preserve">None  </w:t>
+      </w:r>
+      <w:proofErr w:type="spellStart"/>
+      <w:r>
+        <w:t>None</w:t>
+      </w:r>
+      <w:proofErr w:type="spellEnd"/>
+      <w:proofErr w:type="gramEnd"/>
+      <w:r>
+        <w:t xml:space="preserve">  </w:t>
+      </w:r>
+      <w:proofErr w:type="spellStart"/>
+      <w:r>
+        <w:t>None</w:t>
+      </w:r>
+      <w:proofErr w:type="spellEnd"/>
+      <w:r>
+        <w:t xml:space="preserve">  right     0.5      6.0</w:t>
+      </w:r>
+    </w:p>
+    <w:p>
+      <w:pPr>
+        <w:jc w:val="both"/>
+      </w:pPr>
+      <w:r>
+        <w:t xml:space="preserve">9   green     </w:t>
+      </w:r>
+      <w:proofErr w:type="gramStart"/>
+      <w:r>
+        <w:t xml:space="preserve">None  </w:t>
+      </w:r>
+      <w:proofErr w:type="spellStart"/>
+      <w:r>
+        <w:t>None</w:t>
+      </w:r>
+      <w:proofErr w:type="spellEnd"/>
+      <w:proofErr w:type="gramEnd"/>
+      <w:r>
+        <w:t xml:space="preserve">  </w:t>
+      </w:r>
+      <w:proofErr w:type="spellStart"/>
+      <w:r>
+        <w:t>None</w:t>
+      </w:r>
+      <w:proofErr w:type="spellEnd"/>
+      <w:r>
+        <w:t xml:space="preserve">   left     2.0      8.0</w:t>
+      </w:r>
+      <w:bookmarkStart w:id="0" w:name="_GoBack"/>
+      <w:bookmarkEnd w:id="0"/>
+    </w:p>
+    <w:p>
+      <w:pPr>
+        <w:jc w:val="both"/>
+      </w:pPr>
+      <w:proofErr w:type="gramStart"/>
+      <w:r>
+        <w:t>10  green</w:t>
+      </w:r>
+      <w:proofErr w:type="gramEnd"/>
+      <w:r>
+        <w:t xml:space="preserve">     None  </w:t>
+      </w:r>
+      <w:proofErr w:type="spellStart"/>
+      <w:r>
+        <w:t>None</w:t>
+      </w:r>
+      <w:proofErr w:type="spellEnd"/>
+      <w:r>
+        <w:t xml:space="preserve">  </w:t>
+      </w:r>
+      <w:proofErr w:type="spellStart"/>
+      <w:r>
+        <w:t>None</w:t>
+      </w:r>
+      <w:proofErr w:type="spellEnd"/>
+      <w:r>
+        <w:t xml:space="preserve">   left     0.5      8.5</w:t>
+      </w:r>
+    </w:p>
+    <w:p>
+      <w:pPr>
+        <w:jc w:val="both"/>
+      </w:pPr>
+      <w:proofErr w:type="gramStart"/>
+      <w:r>
+        <w:t>11  green</w:t>
+      </w:r>
+      <w:proofErr w:type="gramEnd"/>
+      <w:r>
+        <w:t xml:space="preserve">     None  </w:t>
+      </w:r>
+      <w:proofErr w:type="spellStart"/>
+      <w:r>
+        <w:t>None</w:t>
+      </w:r>
+      <w:proofErr w:type="spellEnd"/>
+      <w:r>
+        <w:t xml:space="preserve">  </w:t>
+      </w:r>
+      <w:proofErr w:type="spellStart"/>
+      <w:r>
+        <w:t>None</w:t>
+      </w:r>
+      <w:proofErr w:type="spellEnd"/>
+      <w:r>
+        <w:t xml:space="preserve">   left     0.5      9.0</w:t>
+      </w:r>
+    </w:p>
+    <w:p>
+      <w:pPr>
+        <w:jc w:val="both"/>
+      </w:pPr>
+      <w:proofErr w:type="gramStart"/>
+      <w:r>
+        <w:t>12  green</w:t>
+      </w:r>
+      <w:proofErr w:type="gramEnd"/>
+      <w:r>
+        <w:t xml:space="preserve">     None  </w:t>
+      </w:r>
+      <w:proofErr w:type="spellStart"/>
+      <w:r>
+        <w:t>None</w:t>
+      </w:r>
+      <w:proofErr w:type="spellEnd"/>
+      <w:r>
+        <w:t xml:space="preserve">  left   </w:t>
+      </w:r>
+      <w:proofErr w:type="spellStart"/>
+      <w:r>
+        <w:t>left</w:t>
+      </w:r>
+      <w:proofErr w:type="spellEnd"/>
+      <w:r>
+        <w:t xml:space="preserve">     0.5      9.5</w:t>
+      </w:r>
+    </w:p>
+    <w:p>
+      <w:pPr>
+        <w:jc w:val="both"/>
+      </w:pPr>
+      <w:r>
+        <w:t xml:space="preserve">13    red     </w:t>
+      </w:r>
+      <w:proofErr w:type="gramStart"/>
+      <w:r>
+        <w:t xml:space="preserve">None  </w:t>
+      </w:r>
+      <w:proofErr w:type="spellStart"/>
+      <w:r>
+        <w:t>None</w:t>
+      </w:r>
+      <w:proofErr w:type="spellEnd"/>
+      <w:proofErr w:type="gramEnd"/>
+      <w:r>
+        <w:t xml:space="preserve">  </w:t>
+      </w:r>
+      <w:proofErr w:type="spellStart"/>
+      <w:r>
+        <w:t>None</w:t>
+      </w:r>
+      <w:proofErr w:type="spellEnd"/>
+      <w:r>
+        <w:t xml:space="preserve">  right     0.5     10.0</w:t>
+      </w:r>
+    </w:p>
+    <w:p>
+      <w:pPr>
+        <w:jc w:val="both"/>
+      </w:pPr>
+      <w:proofErr w:type="gramStart"/>
+      <w:r>
+        <w:t>14  green</w:t>
+      </w:r>
+      <w:proofErr w:type="gramEnd"/>
+      <w:r>
+        <w:t xml:space="preserve">     None  </w:t>
+      </w:r>
+      <w:proofErr w:type="spellStart"/>
+      <w:r>
+        <w:t>None</w:t>
+      </w:r>
+      <w:proofErr w:type="spellEnd"/>
+      <w:r>
+        <w:t xml:space="preserve">  </w:t>
+      </w:r>
+      <w:proofErr w:type="spellStart"/>
+      <w:r>
+        <w:t>None</w:t>
+      </w:r>
+      <w:proofErr w:type="spellEnd"/>
+      <w:r>
+        <w:t xml:space="preserve">   left     0.5     10.5</w:t>
+      </w:r>
+    </w:p>
+    <w:p>
+      <w:pPr>
+        <w:jc w:val="both"/>
+      </w:pPr>
+      <w:r>
+        <w:t xml:space="preserve">15    red     </w:t>
+      </w:r>
+      <w:proofErr w:type="gramStart"/>
+      <w:r>
+        <w:t xml:space="preserve">None  </w:t>
+      </w:r>
+      <w:proofErr w:type="spellStart"/>
+      <w:r>
+        <w:t>None</w:t>
+      </w:r>
+      <w:proofErr w:type="spellEnd"/>
+      <w:proofErr w:type="gramEnd"/>
+      <w:r>
+        <w:t xml:space="preserve">  </w:t>
+      </w:r>
+      <w:proofErr w:type="spellStart"/>
+      <w:r>
+        <w:t>None</w:t>
+      </w:r>
+      <w:proofErr w:type="spellEnd"/>
+      <w:r>
+        <w:t xml:space="preserve">  right     2.0     12.5</w:t>
+      </w:r>
+    </w:p>
+    <w:p>
+      <w:pPr>
+        <w:jc w:val="both"/>
+      </w:pPr>
+      <w:r>
+        <w:t xml:space="preserve">16    red     </w:t>
+      </w:r>
+      <w:proofErr w:type="gramStart"/>
+      <w:r>
+        <w:t xml:space="preserve">None  </w:t>
+      </w:r>
+      <w:proofErr w:type="spellStart"/>
+      <w:r>
+        <w:t>None</w:t>
+      </w:r>
+      <w:proofErr w:type="spellEnd"/>
+      <w:proofErr w:type="gramEnd"/>
+      <w:r>
+        <w:t xml:space="preserve">  </w:t>
+      </w:r>
+      <w:proofErr w:type="spellStart"/>
+      <w:r>
+        <w:t>None</w:t>
+      </w:r>
+      <w:proofErr w:type="spellEnd"/>
+      <w:r>
+        <w:t xml:space="preserve">  right     0.5     13.0</w:t>
+      </w:r>
+    </w:p>
+    <w:p>
+      <w:pPr>
+        <w:jc w:val="both"/>
+      </w:pPr>
+      <w:r>
+        <w:t xml:space="preserve">17    red     </w:t>
+      </w:r>
+      <w:proofErr w:type="gramStart"/>
+      <w:r>
+        <w:t xml:space="preserve">None  </w:t>
+      </w:r>
+      <w:proofErr w:type="spellStart"/>
+      <w:r>
+        <w:t>None</w:t>
+      </w:r>
+      <w:proofErr w:type="spellEnd"/>
+      <w:proofErr w:type="gramEnd"/>
+      <w:r>
+        <w:t xml:space="preserve">  </w:t>
+      </w:r>
+      <w:proofErr w:type="spellStart"/>
+      <w:r>
+        <w:t>None</w:t>
+      </w:r>
+      <w:proofErr w:type="spellEnd"/>
+      <w:r>
+        <w:t xml:space="preserve">  right     0.5     13.5</w:t>
+      </w:r>
+    </w:p>
+    <w:p>
+      <w:pPr>
+        <w:jc w:val="both"/>
+      </w:pPr>
+      <w:r>
+        <w:t xml:space="preserve">18    red     </w:t>
+      </w:r>
+      <w:proofErr w:type="gramStart"/>
+      <w:r>
+        <w:t xml:space="preserve">None  </w:t>
+      </w:r>
+      <w:proofErr w:type="spellStart"/>
+      <w:r>
+        <w:t>None</w:t>
+      </w:r>
+      <w:proofErr w:type="spellEnd"/>
+      <w:proofErr w:type="gramEnd"/>
+      <w:r>
+        <w:t xml:space="preserve">  </w:t>
+      </w:r>
+      <w:proofErr w:type="spellStart"/>
+      <w:r>
+        <w:t>None</w:t>
+      </w:r>
+      <w:proofErr w:type="spellEnd"/>
+      <w:r>
+        <w:t xml:space="preserve">  right     2.0     15.5</w:t>
+      </w:r>
+    </w:p>
+    <w:p>
+      <w:pPr>
+        <w:jc w:val="both"/>
+      </w:pPr>
+      <w:proofErr w:type="gramStart"/>
+      <w:r>
+        <w:t>19  green</w:t>
+      </w:r>
+      <w:proofErr w:type="gramEnd"/>
+      <w:r>
+        <w:t xml:space="preserve">     None  </w:t>
+      </w:r>
+      <w:proofErr w:type="spellStart"/>
+      <w:r>
+        <w:t>None</w:t>
+      </w:r>
+      <w:proofErr w:type="spellEnd"/>
+      <w:r>
+        <w:t xml:space="preserve">  </w:t>
+      </w:r>
+      <w:proofErr w:type="spellStart"/>
+      <w:r>
+        <w:t>None</w:t>
+      </w:r>
+      <w:proofErr w:type="spellEnd"/>
+      <w:r>
+        <w:t xml:space="preserve">   left     0.5     16.0</w:t>
+      </w:r>
+    </w:p>
+    <w:p>
+      <w:pPr>
+        <w:jc w:val="both"/>
+      </w:pPr>
+      <w:r>
+        <w:t xml:space="preserve">20    red     </w:t>
+      </w:r>
+      <w:proofErr w:type="gramStart"/>
+      <w:r>
+        <w:t xml:space="preserve">None  </w:t>
+      </w:r>
+      <w:proofErr w:type="spellStart"/>
+      <w:r>
+        <w:t>None</w:t>
+      </w:r>
+      <w:proofErr w:type="spellEnd"/>
+      <w:proofErr w:type="gramEnd"/>
+      <w:r>
+        <w:t xml:space="preserve">  </w:t>
+      </w:r>
+      <w:proofErr w:type="spellStart"/>
+      <w:r>
+        <w:t>None</w:t>
+      </w:r>
+      <w:proofErr w:type="spellEnd"/>
+      <w:r>
+        <w:t xml:space="preserve">  right     0.5     16.5</w:t>
+      </w:r>
     </w:p>
     <w:p>
       <w:pPr>
@@ -2858,7 +3990,7 @@
 </file>
 
 <file path=customXml/itemProps1.xml><?xml version="1.0" encoding="utf-8"?>
-<ds:datastoreItem xmlns:ds="http://schemas.openxmlformats.org/officeDocument/2006/customXml" ds:itemID="{28F21B3D-B2B0-46D2-8F65-19B16EF2ADA0}">
+<ds:datastoreItem xmlns:ds="http://schemas.openxmlformats.org/officeDocument/2006/customXml" ds:itemID="{D18CC1DC-769D-4FBF-9CDC-29076EFF31EE}">
   <ds:schemaRefs>
     <ds:schemaRef ds:uri="http://schemas.openxmlformats.org/officeDocument/2006/bibliography"/>
   </ds:schemaRefs>

</xml_diff>